<commit_message>
Improved the function loading, Adam had updated the USer manual.
</commit_message>
<xml_diff>
--- a/documentation/UserManualR5.docx
+++ b/documentation/UserManualR5.docx
@@ -248,7 +248,7 @@
           <w:szCs w:val="24"/>
           <w:rtl w:val="0"/>
         </w:rPr>
-        <w:t xml:space="preserve">4/1//2016</w:t>
+        <w:t xml:space="preserve">4/7//2016</w:t>
       </w:r>
       <w:r>
         <w:rPr>
@@ -516,6 +516,422 @@
           <w:szCs w:val="24"/>
           <w:rtl w:val="0"/>
         </w:rPr>
+        <w:t xml:space="preserve">alloc: mcb alloc [Size]</w:t>
+      </w:r>
+    </w:p>
+    <w:p>
+      <w:pPr>
+        <w:contextualSpacing w:val="0"/>
+      </w:pPr>
+      <w:r>
+        <w:rPr>
+          <w:rFonts w:ascii="Times New Roman" w:cs="Times New Roman" w:eastAsia="Times New Roman" w:hAnsi="Times New Roman"/>
+          <w:sz w:val="24"/>
+          <w:szCs w:val="24"/>
+          <w:rtl w:val="0"/>
+        </w:rPr>
+        <w:tab/>
+        <w:t xml:space="preserve">Allocates the given size of memory from the heap.</w:t>
+      </w:r>
+    </w:p>
+    <w:p>
+      <w:pPr>
+        <w:contextualSpacing w:val="0"/>
+      </w:pPr>
+      <w:r>
+        <w:rPr>
+          <w:rtl w:val="0"/>
+        </w:rPr>
+      </w:r>
+    </w:p>
+    <w:p>
+      <w:pPr>
+        <w:contextualSpacing w:val="0"/>
+      </w:pPr>
+      <w:r>
+        <w:rPr>
+          <w:rFonts w:ascii="Times New Roman" w:cs="Times New Roman" w:eastAsia="Times New Roman" w:hAnsi="Times New Roman"/>
+          <w:sz w:val="24"/>
+          <w:szCs w:val="24"/>
+          <w:rtl w:val="0"/>
+        </w:rPr>
+        <w:tab/>
+        <w:t xml:space="preserve">Arguments: </w:t>
+      </w:r>
+    </w:p>
+    <w:p>
+      <w:pPr>
+        <w:contextualSpacing w:val="0"/>
+      </w:pPr>
+      <w:r>
+        <w:rPr>
+          <w:rFonts w:ascii="Times New Roman" w:cs="Times New Roman" w:eastAsia="Times New Roman" w:hAnsi="Times New Roman"/>
+          <w:sz w:val="24"/>
+          <w:szCs w:val="24"/>
+          <w:rtl w:val="0"/>
+        </w:rPr>
+        <w:tab/>
+        <w:t xml:space="preserve">   Size The size in bytes of the memory to be allocated</w:t>
+      </w:r>
+    </w:p>
+    <w:p>
+      <w:pPr>
+        <w:contextualSpacing w:val="0"/>
+      </w:pPr>
+      <w:r>
+        <w:rPr>
+          <w:rtl w:val="0"/>
+        </w:rPr>
+      </w:r>
+    </w:p>
+    <w:p>
+      <w:pPr>
+        <w:contextualSpacing w:val="0"/>
+      </w:pPr>
+      <w:r>
+        <w:rPr>
+          <w:rFonts w:ascii="Times New Roman" w:cs="Times New Roman" w:eastAsia="Times New Roman" w:hAnsi="Times New Roman"/>
+          <w:sz w:val="24"/>
+          <w:szCs w:val="24"/>
+          <w:rtl w:val="0"/>
+        </w:rPr>
+        <w:tab/>
+        <w:t xml:space="preserve">Exit Status: Returns success unless the size is invalid or there is not enough memory to allocate a memory block of that size.</w:t>
+      </w:r>
+    </w:p>
+    <w:p>
+      <w:pPr>
+        <w:contextualSpacing w:val="0"/>
+      </w:pPr>
+      <w:r>
+        <w:rPr>
+          <w:rtl w:val="0"/>
+        </w:rPr>
+      </w:r>
+    </w:p>
+    <w:p>
+      <w:pPr>
+        <w:contextualSpacing w:val="0"/>
+      </w:pPr>
+      <w:r>
+        <w:rPr>
+          <w:rtl w:val="0"/>
+        </w:rPr>
+      </w:r>
+    </w:p>
+    <w:p>
+      <w:pPr>
+        <w:contextualSpacing w:val="0"/>
+      </w:pPr>
+      <w:r>
+        <w:rPr>
+          <w:rFonts w:ascii="Times New Roman" w:cs="Times New Roman" w:eastAsia="Times New Roman" w:hAnsi="Times New Roman"/>
+          <w:sz w:val="24"/>
+          <w:szCs w:val="24"/>
+          <w:rtl w:val="0"/>
+        </w:rPr>
+        <w:t xml:space="preserve">alloc: mcb free [Index]</w:t>
+      </w:r>
+    </w:p>
+    <w:p>
+      <w:pPr>
+        <w:contextualSpacing w:val="0"/>
+      </w:pPr>
+      <w:r>
+        <w:rPr>
+          <w:rFonts w:ascii="Times New Roman" w:cs="Times New Roman" w:eastAsia="Times New Roman" w:hAnsi="Times New Roman"/>
+          <w:sz w:val="24"/>
+          <w:szCs w:val="24"/>
+          <w:rtl w:val="0"/>
+        </w:rPr>
+        <w:tab/>
+        <w:t xml:space="preserve">Frees memory at the given index from the heap.</w:t>
+      </w:r>
+    </w:p>
+    <w:p>
+      <w:pPr>
+        <w:contextualSpacing w:val="0"/>
+      </w:pPr>
+      <w:r>
+        <w:rPr>
+          <w:rtl w:val="0"/>
+        </w:rPr>
+      </w:r>
+    </w:p>
+    <w:p>
+      <w:pPr>
+        <w:contextualSpacing w:val="0"/>
+      </w:pPr>
+      <w:r>
+        <w:rPr>
+          <w:rFonts w:ascii="Times New Roman" w:cs="Times New Roman" w:eastAsia="Times New Roman" w:hAnsi="Times New Roman"/>
+          <w:sz w:val="24"/>
+          <w:szCs w:val="24"/>
+          <w:rtl w:val="0"/>
+        </w:rPr>
+        <w:tab/>
+        <w:t xml:space="preserve">Arguments: </w:t>
+      </w:r>
+    </w:p>
+    <w:p>
+      <w:pPr>
+        <w:contextualSpacing w:val="0"/>
+      </w:pPr>
+      <w:r>
+        <w:rPr>
+          <w:rFonts w:ascii="Times New Roman" w:cs="Times New Roman" w:eastAsia="Times New Roman" w:hAnsi="Times New Roman"/>
+          <w:sz w:val="24"/>
+          <w:szCs w:val="24"/>
+          <w:rtl w:val="0"/>
+        </w:rPr>
+        <w:tab/>
+        <w:t xml:space="preserve">   Index The starting index of the memory block to be freed.</w:t>
+      </w:r>
+    </w:p>
+    <w:p>
+      <w:pPr>
+        <w:contextualSpacing w:val="0"/>
+      </w:pPr>
+      <w:r>
+        <w:rPr>
+          <w:rtl w:val="0"/>
+        </w:rPr>
+      </w:r>
+    </w:p>
+    <w:p>
+      <w:pPr>
+        <w:contextualSpacing w:val="0"/>
+      </w:pPr>
+      <w:r>
+        <w:rPr>
+          <w:rFonts w:ascii="Times New Roman" w:cs="Times New Roman" w:eastAsia="Times New Roman" w:hAnsi="Times New Roman"/>
+          <w:sz w:val="24"/>
+          <w:szCs w:val="24"/>
+          <w:rtl w:val="0"/>
+        </w:rPr>
+        <w:tab/>
+        <w:t xml:space="preserve">Exit Status: Returns success unless the index is not within the valid range.</w:t>
+      </w:r>
+    </w:p>
+    <w:p>
+      <w:pPr>
+        <w:contextualSpacing w:val="0"/>
+      </w:pPr>
+      <w:r>
+        <w:rPr>
+          <w:rtl w:val="0"/>
+        </w:rPr>
+      </w:r>
+    </w:p>
+    <w:p>
+      <w:pPr>
+        <w:contextualSpacing w:val="0"/>
+      </w:pPr>
+      <w:r>
+        <w:rPr>
+          <w:rtl w:val="0"/>
+        </w:rPr>
+      </w:r>
+    </w:p>
+    <w:p>
+      <w:pPr>
+        <w:contextualSpacing w:val="0"/>
+      </w:pPr>
+      <w:r>
+        <w:rPr>
+          <w:rFonts w:ascii="Times New Roman" w:cs="Times New Roman" w:eastAsia="Times New Roman" w:hAnsi="Times New Roman"/>
+          <w:sz w:val="24"/>
+          <w:szCs w:val="24"/>
+          <w:rtl w:val="0"/>
+        </w:rPr>
+        <w:t xml:space="preserve">init: mcb init [Size]</w:t>
+      </w:r>
+    </w:p>
+    <w:p>
+      <w:pPr>
+        <w:contextualSpacing w:val="0"/>
+      </w:pPr>
+      <w:r>
+        <w:rPr>
+          <w:rFonts w:ascii="Times New Roman" w:cs="Times New Roman" w:eastAsia="Times New Roman" w:hAnsi="Times New Roman"/>
+          <w:sz w:val="24"/>
+          <w:szCs w:val="24"/>
+          <w:rtl w:val="0"/>
+        </w:rPr>
+        <w:tab/>
+        <w:t xml:space="preserve">Initializes all of the memory available for the MPX in the form of a heap.</w:t>
+      </w:r>
+    </w:p>
+    <w:p>
+      <w:pPr>
+        <w:contextualSpacing w:val="0"/>
+      </w:pPr>
+      <w:r>
+        <w:rPr>
+          <w:rtl w:val="0"/>
+        </w:rPr>
+      </w:r>
+    </w:p>
+    <w:p>
+      <w:pPr>
+        <w:contextualSpacing w:val="0"/>
+      </w:pPr>
+      <w:r>
+        <w:rPr>
+          <w:rFonts w:ascii="Times New Roman" w:cs="Times New Roman" w:eastAsia="Times New Roman" w:hAnsi="Times New Roman"/>
+          <w:sz w:val="24"/>
+          <w:szCs w:val="24"/>
+          <w:rtl w:val="0"/>
+        </w:rPr>
+        <w:tab/>
+        <w:t xml:space="preserve">Arguments:</w:t>
+      </w:r>
+    </w:p>
+    <w:p>
+      <w:pPr>
+        <w:contextualSpacing w:val="0"/>
+      </w:pPr>
+      <w:r>
+        <w:rPr>
+          <w:rFonts w:ascii="Times New Roman" w:cs="Times New Roman" w:eastAsia="Times New Roman" w:hAnsi="Times New Roman"/>
+          <w:sz w:val="24"/>
+          <w:szCs w:val="24"/>
+          <w:rtl w:val="0"/>
+        </w:rPr>
+        <w:tab/>
+        <w:t xml:space="preserve">   Size The size of memory in bytes</w:t>
+      </w:r>
+    </w:p>
+    <w:p>
+      <w:pPr>
+        <w:contextualSpacing w:val="0"/>
+      </w:pPr>
+      <w:r>
+        <w:rPr>
+          <w:rtl w:val="0"/>
+        </w:rPr>
+      </w:r>
+    </w:p>
+    <w:p>
+      <w:pPr>
+        <w:contextualSpacing w:val="0"/>
+      </w:pPr>
+      <w:r>
+        <w:rPr>
+          <w:rFonts w:ascii="Times New Roman" w:cs="Times New Roman" w:eastAsia="Times New Roman" w:hAnsi="Times New Roman"/>
+          <w:sz w:val="24"/>
+          <w:szCs w:val="24"/>
+          <w:rtl w:val="0"/>
+        </w:rPr>
+        <w:tab/>
+        <w:t xml:space="preserve">Exit Status: Succeeds unless size is invalid. </w:t>
+      </w:r>
+    </w:p>
+    <w:p>
+      <w:pPr>
+        <w:contextualSpacing w:val="0"/>
+      </w:pPr>
+      <w:r>
+        <w:rPr>
+          <w:rtl w:val="0"/>
+        </w:rPr>
+      </w:r>
+    </w:p>
+    <w:p>
+      <w:pPr>
+        <w:contextualSpacing w:val="0"/>
+      </w:pPr>
+      <w:r>
+        <w:rPr>
+          <w:rtl w:val="0"/>
+        </w:rPr>
+      </w:r>
+    </w:p>
+    <w:p>
+      <w:pPr>
+        <w:contextualSpacing w:val="0"/>
+      </w:pPr>
+      <w:r>
+        <w:rPr>
+          <w:rFonts w:ascii="Times New Roman" w:cs="Times New Roman" w:eastAsia="Times New Roman" w:hAnsi="Times New Roman"/>
+          <w:sz w:val="24"/>
+          <w:szCs w:val="24"/>
+          <w:rtl w:val="0"/>
+        </w:rPr>
+        <w:t xml:space="preserve">isempty: mcb isempty</w:t>
+      </w:r>
+    </w:p>
+    <w:p>
+      <w:pPr>
+        <w:contextualSpacing w:val="0"/>
+      </w:pPr>
+      <w:r>
+        <w:rPr>
+          <w:rFonts w:ascii="Times New Roman" w:cs="Times New Roman" w:eastAsia="Times New Roman" w:hAnsi="Times New Roman"/>
+          <w:sz w:val="24"/>
+          <w:szCs w:val="24"/>
+          <w:rtl w:val="0"/>
+        </w:rPr>
+        <w:tab/>
+        <w:t xml:space="preserve">Checks if the memory is empty or not.</w:t>
+      </w:r>
+    </w:p>
+    <w:p>
+      <w:pPr>
+        <w:contextualSpacing w:val="0"/>
+      </w:pPr>
+      <w:r>
+        <w:rPr>
+          <w:rtl w:val="0"/>
+        </w:rPr>
+      </w:r>
+    </w:p>
+    <w:p>
+      <w:pPr>
+        <w:contextualSpacing w:val="0"/>
+      </w:pPr>
+      <w:r>
+        <w:rPr>
+          <w:rFonts w:ascii="Times New Roman" w:cs="Times New Roman" w:eastAsia="Times New Roman" w:hAnsi="Times New Roman"/>
+          <w:sz w:val="24"/>
+          <w:szCs w:val="24"/>
+          <w:rtl w:val="0"/>
+        </w:rPr>
+        <w:tab/>
+        <w:t xml:space="preserve">Exit Status: Always Succeeds.</w:t>
+      </w:r>
+    </w:p>
+    <w:p>
+      <w:pPr>
+        <w:contextualSpacing w:val="0"/>
+      </w:pPr>
+      <w:r>
+        <w:rPr>
+          <w:rtl w:val="0"/>
+        </w:rPr>
+      </w:r>
+    </w:p>
+    <w:p>
+      <w:pPr>
+        <w:contextualSpacing w:val="0"/>
+      </w:pPr>
+      <w:r>
+        <w:rPr>
+          <w:rtl w:val="0"/>
+        </w:rPr>
+      </w:r>
+    </w:p>
+    <w:p>
+      <w:pPr>
+        <w:contextualSpacing w:val="0"/>
+      </w:pPr>
+      <w:r>
+        <w:rPr>
+          <w:rFonts w:ascii="Times New Roman" w:cs="Times New Roman" w:eastAsia="Times New Roman" w:hAnsi="Times New Roman"/>
+          <w:sz w:val="24"/>
+          <w:szCs w:val="24"/>
+          <w:rtl w:val="0"/>
+        </w:rPr>
         <w:t xml:space="preserve">show: mcb show -allocated</w:t>
       </w:r>
     </w:p>
@@ -2847,199 +3263,6 @@
         </w:rPr>
         <w:tab/>
         <w:t xml:space="preserve">Exit Status: Always succeeds.</w:t>
-      </w:r>
-    </w:p>
-    <w:p>
-      <w:pPr>
-        <w:tabs>
-          <w:tab w:val="left" w:pos="916"/>
-          <w:tab w:val="left" w:pos="1832"/>
-          <w:tab w:val="left" w:pos="2748"/>
-          <w:tab w:val="left" w:pos="3664"/>
-          <w:tab w:val="left" w:pos="4580"/>
-          <w:tab w:val="left" w:pos="5496"/>
-          <w:tab w:val="left" w:pos="6412"/>
-          <w:tab w:val="left" w:pos="7328"/>
-          <w:tab w:val="left" w:pos="8244"/>
-          <w:tab w:val="left" w:pos="9160"/>
-          <w:tab w:val="left" w:pos="10076"/>
-          <w:tab w:val="left" w:pos="10992"/>
-          <w:tab w:val="left" w:pos="11908"/>
-          <w:tab w:val="left" w:pos="12824"/>
-          <w:tab w:val="left" w:pos="13740"/>
-          <w:tab w:val="left" w:pos="14656"/>
-        </w:tabs>
-        <w:spacing w:after="0" w:line="240" w:lineRule="auto"/>
-        <w:contextualSpacing w:val="0"/>
-      </w:pPr>
-      <w:r>
-        <w:rPr>
-          <w:rtl w:val="0"/>
-        </w:rPr>
-      </w:r>
-    </w:p>
-    <w:p>
-      <w:pPr>
-        <w:tabs>
-          <w:tab w:val="left" w:pos="916"/>
-          <w:tab w:val="left" w:pos="1832"/>
-          <w:tab w:val="left" w:pos="2748"/>
-          <w:tab w:val="left" w:pos="3664"/>
-          <w:tab w:val="left" w:pos="4580"/>
-          <w:tab w:val="left" w:pos="5496"/>
-          <w:tab w:val="left" w:pos="6412"/>
-          <w:tab w:val="left" w:pos="7328"/>
-          <w:tab w:val="left" w:pos="8244"/>
-          <w:tab w:val="left" w:pos="9160"/>
-          <w:tab w:val="left" w:pos="10076"/>
-          <w:tab w:val="left" w:pos="10992"/>
-          <w:tab w:val="left" w:pos="11908"/>
-          <w:tab w:val="left" w:pos="12824"/>
-          <w:tab w:val="left" w:pos="13740"/>
-          <w:tab w:val="left" w:pos="14656"/>
-        </w:tabs>
-        <w:spacing w:after="0" w:line="240" w:lineRule="auto"/>
-        <w:contextualSpacing w:val="0"/>
-      </w:pPr>
-      <w:r>
-        <w:rPr>
-          <w:rtl w:val="0"/>
-        </w:rPr>
-      </w:r>
-    </w:p>
-    <w:p>
-      <w:pPr>
-        <w:tabs>
-          <w:tab w:val="left" w:pos="916"/>
-          <w:tab w:val="left" w:pos="1832"/>
-          <w:tab w:val="left" w:pos="2748"/>
-          <w:tab w:val="left" w:pos="3664"/>
-          <w:tab w:val="left" w:pos="4580"/>
-          <w:tab w:val="left" w:pos="5496"/>
-          <w:tab w:val="left" w:pos="6412"/>
-          <w:tab w:val="left" w:pos="7328"/>
-          <w:tab w:val="left" w:pos="8244"/>
-          <w:tab w:val="left" w:pos="9160"/>
-          <w:tab w:val="left" w:pos="10076"/>
-          <w:tab w:val="left" w:pos="10992"/>
-          <w:tab w:val="left" w:pos="11908"/>
-          <w:tab w:val="left" w:pos="12824"/>
-          <w:tab w:val="left" w:pos="13740"/>
-          <w:tab w:val="left" w:pos="14656"/>
-        </w:tabs>
-        <w:spacing w:after="0" w:line="240" w:lineRule="auto"/>
-        <w:contextualSpacing w:val="0"/>
-      </w:pPr>
-      <w:r>
-        <w:rPr>
-          <w:rFonts w:ascii="Times New Roman" w:cs="Times New Roman" w:eastAsia="Times New Roman" w:hAnsi="Times New Roman"/>
-          <w:sz w:val="24"/>
-          <w:szCs w:val="24"/>
-          <w:rtl w:val="0"/>
-        </w:rPr>
-        <w:t xml:space="preserve">yield: mpx yield</w:t>
-      </w:r>
-    </w:p>
-    <w:p>
-      <w:pPr>
-        <w:tabs>
-          <w:tab w:val="left" w:pos="916"/>
-          <w:tab w:val="left" w:pos="1832"/>
-          <w:tab w:val="left" w:pos="2748"/>
-          <w:tab w:val="left" w:pos="3664"/>
-          <w:tab w:val="left" w:pos="4580"/>
-          <w:tab w:val="left" w:pos="5496"/>
-          <w:tab w:val="left" w:pos="6412"/>
-          <w:tab w:val="left" w:pos="7328"/>
-          <w:tab w:val="left" w:pos="8244"/>
-          <w:tab w:val="left" w:pos="9160"/>
-          <w:tab w:val="left" w:pos="10076"/>
-          <w:tab w:val="left" w:pos="10992"/>
-          <w:tab w:val="left" w:pos="11908"/>
-          <w:tab w:val="left" w:pos="12824"/>
-          <w:tab w:val="left" w:pos="13740"/>
-          <w:tab w:val="left" w:pos="14656"/>
-        </w:tabs>
-        <w:spacing w:after="0" w:line="240" w:lineRule="auto"/>
-        <w:contextualSpacing w:val="0"/>
-      </w:pPr>
-      <w:r>
-        <w:rPr>
-          <w:rFonts w:ascii="Times New Roman" w:cs="Times New Roman" w:eastAsia="Times New Roman" w:hAnsi="Times New Roman"/>
-          <w:sz w:val="24"/>
-          <w:szCs w:val="24"/>
-          <w:rtl w:val="0"/>
-        </w:rPr>
-        <w:tab/>
-        <w:t xml:space="preserve">Causes the command handler to yield to other processes</w:t>
-      </w:r>
-    </w:p>
-    <w:p>
-      <w:pPr>
-        <w:tabs>
-          <w:tab w:val="left" w:pos="916"/>
-          <w:tab w:val="left" w:pos="1832"/>
-          <w:tab w:val="left" w:pos="2748"/>
-          <w:tab w:val="left" w:pos="3664"/>
-          <w:tab w:val="left" w:pos="4580"/>
-          <w:tab w:val="left" w:pos="5496"/>
-          <w:tab w:val="left" w:pos="6412"/>
-          <w:tab w:val="left" w:pos="7328"/>
-          <w:tab w:val="left" w:pos="8244"/>
-          <w:tab w:val="left" w:pos="9160"/>
-          <w:tab w:val="left" w:pos="10076"/>
-          <w:tab w:val="left" w:pos="10992"/>
-          <w:tab w:val="left" w:pos="11908"/>
-          <w:tab w:val="left" w:pos="12824"/>
-          <w:tab w:val="left" w:pos="13740"/>
-          <w:tab w:val="left" w:pos="14656"/>
-        </w:tabs>
-        <w:spacing w:after="0" w:line="240" w:lineRule="auto"/>
-        <w:contextualSpacing w:val="0"/>
-      </w:pPr>
-      <w:r>
-        <w:rPr>
-          <w:rtl w:val="0"/>
-        </w:rPr>
-      </w:r>
-    </w:p>
-    <w:p>
-      <w:pPr>
-        <w:tabs>
-          <w:tab w:val="left" w:pos="916"/>
-          <w:tab w:val="left" w:pos="1832"/>
-          <w:tab w:val="left" w:pos="2748"/>
-          <w:tab w:val="left" w:pos="3664"/>
-          <w:tab w:val="left" w:pos="4580"/>
-          <w:tab w:val="left" w:pos="5496"/>
-          <w:tab w:val="left" w:pos="6412"/>
-          <w:tab w:val="left" w:pos="7328"/>
-          <w:tab w:val="left" w:pos="8244"/>
-          <w:tab w:val="left" w:pos="9160"/>
-          <w:tab w:val="left" w:pos="10076"/>
-          <w:tab w:val="left" w:pos="10992"/>
-          <w:tab w:val="left" w:pos="11908"/>
-          <w:tab w:val="left" w:pos="12824"/>
-          <w:tab w:val="left" w:pos="13740"/>
-          <w:tab w:val="left" w:pos="14656"/>
-        </w:tabs>
-        <w:spacing w:after="0" w:line="240" w:lineRule="auto"/>
-        <w:contextualSpacing w:val="0"/>
-      </w:pPr>
-      <w:r>
-        <w:rPr>
-          <w:rFonts w:ascii="Times New Roman" w:cs="Times New Roman" w:eastAsia="Times New Roman" w:hAnsi="Times New Roman"/>
-          <w:sz w:val="24"/>
-          <w:szCs w:val="24"/>
-          <w:rtl w:val="0"/>
-        </w:rPr>
-        <w:tab/>
-        <w:t xml:space="preserve">Exit Status: Always Succeeds.</w:t>
-      </w:r>
-      <w:r>
-        <w:rPr>
-          <w:rtl w:val="0"/>
-        </w:rPr>
       </w:r>
     </w:p>
     <w:p>

</xml_diff>